<commit_message>
Add support arrays and reverse words.
</commit_message>
<xml_diff>
--- a/Expressions.docx
+++ b/Expressions.docx
@@ -284,7 +284,19 @@
         <w:rPr>
           <w:lang w:val="en-US"/>
         </w:rPr>
-        <w:t xml:space="preserve">&lt;operation&gt; = </w:t>
+        <w:t>&lt;</w:t>
+      </w:r>
+      <w:r>
+        <w:rPr>
+          <w:lang w:val="en-US"/>
+        </w:rPr>
+        <w:t xml:space="preserve">number </w:t>
+      </w:r>
+      <w:r>
+        <w:rPr>
+          <w:lang w:val="en-US"/>
+        </w:rPr>
+        <w:t xml:space="preserve">operation&gt; = </w:t>
       </w:r>
       <w:r>
         <w:rPr>
@@ -305,6 +317,172 @@
           <w:lang w:val="en-US"/>
         </w:rPr>
       </w:pPr>
+    </w:p>
+    <w:p>
+      <w:r>
+        <w:rPr>
+          <w:lang w:val="en-US"/>
+        </w:rPr>
+        <w:t>&lt;expression</w:t>
+      </w:r>
+      <w:r>
+        <w:rPr>
+          <w:b/>
+          <w:i/>
+          <w:lang w:val="en-US"/>
+        </w:rPr>
+        <w:t>&lt;</w:t>
+      </w:r>
+      <w:r>
+        <w:rPr>
+          <w:b/>
+          <w:i/>
+          <w:lang w:val="en-US"/>
+        </w:rPr>
+        <w:t>not numeric type</w:t>
+      </w:r>
+      <w:r>
+        <w:rPr>
+          <w:b/>
+          <w:i/>
+          <w:lang w:val="en-US"/>
+        </w:rPr>
+        <w:t>&gt;</w:t>
+      </w:r>
+      <w:r>
+        <w:rPr>
+          <w:lang w:val="en-US"/>
+        </w:rPr>
+        <w:t xml:space="preserve">&gt; ::= </w:t>
+      </w:r>
+      <w:r>
+        <w:rPr>
+          <w:b/>
+          <w:i/>
+          <w:lang w:val="en-US"/>
+        </w:rPr>
+        <w:t>&lt;</w:t>
+      </w:r>
+      <w:r>
+        <w:rPr>
+          <w:b/>
+          <w:i/>
+          <w:lang w:val="en-US"/>
+        </w:rPr>
+        <w:t>not numeric type</w:t>
+      </w:r>
+      <w:r>
+        <w:rPr>
+          <w:b/>
+          <w:i/>
+          <w:lang w:val="en-US"/>
+        </w:rPr>
+        <w:t>&gt;</w:t>
+      </w:r>
+      <w:r>
+        <w:rPr>
+          <w:lang w:val="en-US"/>
+        </w:rPr>
+        <w:t xml:space="preserve"> | (&lt;expression</w:t>
+      </w:r>
+      <w:r>
+        <w:rPr>
+          <w:b/>
+          <w:i/>
+          <w:lang w:val="en-US"/>
+        </w:rPr>
+        <w:t>&lt;</w:t>
+      </w:r>
+      <w:r>
+        <w:rPr>
+          <w:b/>
+          <w:i/>
+          <w:lang w:val="en-US"/>
+        </w:rPr>
+        <w:t>not numeric type</w:t>
+      </w:r>
+      <w:r>
+        <w:rPr>
+          <w:b/>
+          <w:i/>
+          <w:lang w:val="en-US"/>
+        </w:rPr>
+        <w:t>&gt;</w:t>
+      </w:r>
+      <w:r>
+        <w:rPr>
+          <w:lang w:val="en-US"/>
+        </w:rPr>
+        <w:t xml:space="preserve">&gt; &lt;operation for </w:t>
+      </w:r>
+      <w:r>
+        <w:rPr>
+          <w:b/>
+          <w:i/>
+          <w:lang w:val="en-US"/>
+        </w:rPr>
+        <w:t>&lt;</w:t>
+      </w:r>
+      <w:r>
+        <w:rPr>
+          <w:b/>
+          <w:i/>
+          <w:lang w:val="en-US"/>
+        </w:rPr>
+        <w:t>not numeric type</w:t>
+      </w:r>
+      <w:r>
+        <w:rPr>
+          <w:b/>
+          <w:i/>
+          <w:lang w:val="en-US"/>
+        </w:rPr>
+        <w:t>&gt;</w:t>
+      </w:r>
+      <w:r>
+        <w:rPr>
+          <w:b/>
+          <w:i/>
+          <w:lang w:val="en-US"/>
+        </w:rPr>
+        <w:t>&gt;</w:t>
+      </w:r>
+      <w:r>
+        <w:rPr>
+          <w:lang w:val="en-US"/>
+        </w:rPr>
+        <w:t xml:space="preserve"> &lt;expression</w:t>
+      </w:r>
+      <w:r>
+        <w:rPr>
+          <w:b/>
+          <w:i/>
+          <w:lang w:val="en-US"/>
+        </w:rPr>
+        <w:t>&lt;</w:t>
+      </w:r>
+      <w:r>
+        <w:rPr>
+          <w:b/>
+          <w:i/>
+          <w:lang w:val="en-US"/>
+        </w:rPr>
+        <w:t>not numeric type</w:t>
+      </w:r>
+      <w:r>
+        <w:rPr>
+          <w:b/>
+          <w:i/>
+          <w:lang w:val="en-US"/>
+        </w:rPr>
+        <w:t>&gt;</w:t>
+      </w:r>
+      <w:r>
+        <w:rPr>
+          <w:lang w:val="en-US"/>
+        </w:rPr>
+        <w:t>&gt;);</w:t>
+      </w:r>
     </w:p>
     <w:p>
       <w:pPr>
@@ -313,184 +491,97 @@
           <w:i/>
           <w:color w:val="000000" w:themeColor="text1"/>
           <w:u w:val="single"/>
-          <w:lang w:val="en-US"/>
-        </w:rPr>
-      </w:pPr>
-      <w:r>
-        <w:rPr>
-          <w:lang w:val="en-US"/>
-        </w:rPr>
-        <w:t>&lt;expression</w:t>
-      </w:r>
-      <w:r>
-        <w:rPr>
-          <w:b/>
-          <w:i/>
-          <w:lang w:val="en-US"/>
-        </w:rPr>
-        <w:t>&lt;</w:t>
-      </w:r>
-      <w:r>
-        <w:rPr>
-          <w:b/>
-          <w:i/>
-          <w:lang w:val="en-US"/>
-        </w:rPr>
-        <w:t>not numeric type</w:t>
-      </w:r>
-      <w:r>
-        <w:rPr>
-          <w:b/>
-          <w:i/>
-          <w:lang w:val="en-US"/>
-        </w:rPr>
-        <w:t>&gt;</w:t>
-      </w:r>
-      <w:r>
-        <w:rPr>
-          <w:lang w:val="en-US"/>
-        </w:rPr>
-        <w:t xml:space="preserve">&gt; ::= </w:t>
-      </w:r>
-      <w:r>
-        <w:rPr>
-          <w:b/>
-          <w:i/>
-          <w:lang w:val="en-US"/>
-        </w:rPr>
-        <w:t>&lt;</w:t>
-      </w:r>
-      <w:r>
-        <w:rPr>
-          <w:b/>
-          <w:i/>
-          <w:lang w:val="en-US"/>
-        </w:rPr>
-        <w:t>not numeric type</w:t>
-      </w:r>
-      <w:r>
-        <w:rPr>
-          <w:b/>
-          <w:i/>
-          <w:lang w:val="en-US"/>
-        </w:rPr>
-        <w:t>&gt;</w:t>
-      </w:r>
-      <w:r>
-        <w:rPr>
-          <w:lang w:val="en-US"/>
-        </w:rPr>
-        <w:t xml:space="preserve"> | (&lt;expression</w:t>
-      </w:r>
-      <w:r>
-        <w:rPr>
-          <w:b/>
-          <w:i/>
-          <w:lang w:val="en-US"/>
-        </w:rPr>
-        <w:t>&lt;</w:t>
-      </w:r>
-      <w:r>
-        <w:rPr>
-          <w:b/>
-          <w:i/>
-          <w:lang w:val="en-US"/>
-        </w:rPr>
-        <w:t>not numeric type</w:t>
-      </w:r>
-      <w:r>
-        <w:rPr>
-          <w:b/>
-          <w:i/>
-          <w:lang w:val="en-US"/>
-        </w:rPr>
-        <w:t>&gt;</w:t>
-      </w:r>
-      <w:r>
-        <w:rPr>
-          <w:lang w:val="en-US"/>
-        </w:rPr>
-        <w:t xml:space="preserve">&gt; &lt;operation for </w:t>
-      </w:r>
-      <w:r>
-        <w:rPr>
-          <w:b/>
-          <w:i/>
-          <w:lang w:val="en-US"/>
-        </w:rPr>
-        <w:t>&lt;</w:t>
-      </w:r>
-      <w:r>
-        <w:rPr>
-          <w:b/>
-          <w:i/>
-          <w:lang w:val="en-US"/>
-        </w:rPr>
-        <w:t>not numeric type</w:t>
-      </w:r>
-      <w:r>
-        <w:rPr>
-          <w:b/>
-          <w:i/>
-          <w:lang w:val="en-US"/>
-        </w:rPr>
-        <w:t>&gt;</w:t>
-      </w:r>
-      <w:r>
-        <w:rPr>
-          <w:b/>
-          <w:i/>
-          <w:lang w:val="en-US"/>
-        </w:rPr>
-        <w:t>&gt;</w:t>
-      </w:r>
-      <w:r>
-        <w:rPr>
-          <w:lang w:val="en-US"/>
-        </w:rPr>
-        <w:t xml:space="preserve"> &lt;expression</w:t>
-      </w:r>
-      <w:r>
-        <w:rPr>
-          <w:b/>
-          <w:i/>
-          <w:lang w:val="en-US"/>
-        </w:rPr>
-        <w:t>&lt;</w:t>
-      </w:r>
-      <w:r>
-        <w:rPr>
-          <w:b/>
-          <w:i/>
-          <w:lang w:val="en-US"/>
-        </w:rPr>
-        <w:t>not numeric type</w:t>
-      </w:r>
-      <w:r>
-        <w:rPr>
-          <w:b/>
-          <w:i/>
-          <w:lang w:val="en-US"/>
-        </w:rPr>
-        <w:t>&gt;</w:t>
-      </w:r>
-      <w:r>
-        <w:rPr>
-          <w:lang w:val="en-US"/>
-        </w:rPr>
-        <w:t>&gt;);</w:t>
-      </w:r>
-    </w:p>
-    <w:p>
-      <w:pPr>
-        <w:rPr>
-          <w:b/>
-          <w:i/>
+        </w:rPr>
+      </w:pPr>
+      <w:r>
+        <w:rPr>
+          <w:lang w:val="en-US"/>
+        </w:rPr>
+        <w:t xml:space="preserve">// TODO : </w:t>
+      </w:r>
+      <w:r>
+        <w:t>побитовые операции</w:t>
+      </w:r>
+    </w:p>
+    <w:p>
+      <w:pPr>
+        <w:rPr>
           <w:color w:val="000000" w:themeColor="text1"/>
           <w:u w:val="single"/>
-          <w:lang w:val="en-US"/>
-        </w:rPr>
-      </w:pPr>
+        </w:rPr>
+      </w:pPr>
+      <w:r>
+        <w:rPr>
+          <w:lang w:val="en-US"/>
+        </w:rPr>
+        <w:t xml:space="preserve">&lt;operation for </w:t>
+      </w:r>
+      <w:r>
+        <w:rPr>
+          <w:b/>
+          <w:i/>
+          <w:lang w:val="en-US"/>
+        </w:rPr>
+        <w:t>&lt;</w:t>
+      </w:r>
+      <w:proofErr w:type="spellStart"/>
+      <w:r>
+        <w:rPr>
+          <w:b/>
+          <w:i/>
+          <w:lang w:val="en-US"/>
+        </w:rPr>
+        <w:t>bool</w:t>
+      </w:r>
+      <w:proofErr w:type="spellEnd"/>
+      <w:r>
+        <w:rPr>
+          <w:b/>
+          <w:i/>
+          <w:lang w:val="en-US"/>
+        </w:rPr>
+        <w:t>&gt;</w:t>
+      </w:r>
+      <w:r>
+        <w:rPr>
+          <w:b/>
+          <w:i/>
+          <w:lang w:val="en-US"/>
+        </w:rPr>
+        <w:t xml:space="preserve">&gt; ::= '|' | '&amp;' | '!' </w:t>
+      </w:r>
+      <w:r>
+        <w:rPr>
+          <w:b/>
+          <w:i/>
+        </w:rPr>
+        <w:t>| '^'</w:t>
+      </w:r>
+      <w:r>
+        <w:rPr>
+          <w:b/>
+          <w:i/>
+        </w:rPr>
+        <w:t xml:space="preserve"> </w:t>
+      </w:r>
+      <w:r>
+        <w:rPr>
+          <w:b/>
+          <w:i/>
+        </w:rPr>
+        <w:t xml:space="preserve">| '!=' | '=='; </w:t>
+      </w:r>
+      <w:r>
+        <w:t xml:space="preserve">// или, и, не, </w:t>
+      </w:r>
+      <w:proofErr w:type="spellStart"/>
+      <w:r>
+        <w:t>искл</w:t>
+      </w:r>
+      <w:proofErr w:type="spellEnd"/>
+      <w:r>
+        <w:t>. или, (не) равно</w:t>
+      </w:r>
     </w:p>
     <w:p>
       <w:pPr>
@@ -499,7 +590,6 @@
           <w:i/>
           <w:color w:val="000000" w:themeColor="text1"/>
           <w:u w:val="single"/>
-          <w:lang w:val="en-US"/>
         </w:rPr>
       </w:pPr>
     </w:p>

</xml_diff>

<commit_message>
Numbers can have sign
</commit_message>
<xml_diff>
--- a/Expressions.docx
+++ b/Expressions.docx
@@ -539,6 +539,7 @@
         </w:rPr>
         <w:t>&lt;</w:t>
       </w:r>
+      <w:proofErr w:type="spellStart"/>
       <w:r>
         <w:rPr>
           <w:b/>
@@ -547,6 +548,7 @@
         </w:rPr>
         <w:t>bool</w:t>
       </w:r>
+      <w:proofErr w:type="spellEnd"/>
       <w:r>
         <w:rPr>
           <w:b/>
@@ -585,7 +587,15 @@
         <w:t xml:space="preserve">| '!=' | '=='; </w:t>
       </w:r>
       <w:r>
-        <w:t>// или, и, не, искл. или, (не) равно</w:t>
+        <w:t xml:space="preserve">// или, и, не, </w:t>
+      </w:r>
+      <w:proofErr w:type="spellStart"/>
+      <w:r>
+        <w:t>искл</w:t>
+      </w:r>
+      <w:proofErr w:type="spellEnd"/>
+      <w:r>
+        <w:t>. или, (не) равно</w:t>
       </w:r>
     </w:p>
     <w:p>
@@ -652,7 +662,15 @@
       </w:r>
     </w:p>
     <w:p>
-      <w:r>
+      <w:pPr>
+        <w:rPr>
+          <w:lang w:val="en-US"/>
+        </w:rPr>
+      </w:pPr>
+      <w:r>
+        <w:rPr>
+          <w:lang w:val="en-US"/>
+        </w:rPr>
         <w:t>&lt;</w:t>
       </w:r>
       <w:r>
@@ -662,18 +680,34 @@
         <w:t>integer</w:t>
       </w:r>
       <w:r>
+        <w:rPr>
+          <w:lang w:val="en-US"/>
+        </w:rPr>
         <w:t xml:space="preserve">&gt; ::= </w:t>
       </w:r>
       <w:r>
+        <w:rPr>
+          <w:lang w:val="en-US"/>
+        </w:rPr>
+        <w:t xml:space="preserve">&lt;have sign&gt; ( </w:t>
+      </w:r>
+      <w:r>
+        <w:rPr>
+          <w:lang w:val="en-US"/>
+        </w:rPr>
         <w:t xml:space="preserve">'0' | </w:t>
       </w:r>
       <w:r>
         <w:rPr>
           <w:b/>
+          <w:lang w:val="en-US"/>
         </w:rPr>
         <w:t>(</w:t>
       </w:r>
       <w:r>
+        <w:rPr>
+          <w:lang w:val="en-US"/>
+        </w:rPr>
         <w:t xml:space="preserve"> (&lt;</w:t>
       </w:r>
       <w:r>
@@ -683,12 +717,18 @@
         <w:t>digit</w:t>
       </w:r>
       <w:r>
+        <w:rPr>
+          <w:lang w:val="en-US"/>
+        </w:rPr>
         <w:t xml:space="preserve">&gt; </w:t>
       </w:r>
       <w:r>
         <w:t>кроме</w:t>
       </w:r>
       <w:r>
+        <w:rPr>
+          <w:lang w:val="en-US"/>
+        </w:rPr>
         <w:t xml:space="preserve"> '0')+ (&lt;</w:t>
       </w:r>
       <w:r>
@@ -698,15 +738,29 @@
         <w:t>digit</w:t>
       </w:r>
       <w:r>
+        <w:rPr>
+          <w:lang w:val="en-US"/>
+        </w:rPr>
         <w:t>&gt;)*</w:t>
       </w:r>
       <w:r>
         <w:rPr>
           <w:b/>
+          <w:lang w:val="en-US"/>
         </w:rPr>
         <w:t>)</w:t>
       </w:r>
       <w:r>
+        <w:rPr>
+          <w:b/>
+          <w:lang w:val="en-US"/>
+        </w:rPr>
+        <w:t xml:space="preserve"> )</w:t>
+      </w:r>
+      <w:r>
+        <w:rPr>
+          <w:lang w:val="en-US"/>
+        </w:rPr>
         <w:t>;</w:t>
       </w:r>
     </w:p>
@@ -720,7 +774,19 @@
         <w:rPr>
           <w:lang w:val="en-US"/>
         </w:rPr>
-        <w:t>&lt;float&gt; ::= &lt;integer</w:t>
+        <w:t xml:space="preserve">&lt;float&gt; ::= </w:t>
+      </w:r>
+      <w:r>
+        <w:rPr>
+          <w:lang w:val="en-US"/>
+        </w:rPr>
+        <w:t xml:space="preserve">&lt;have sign&gt; </w:t>
+      </w:r>
+      <w:r>
+        <w:rPr>
+          <w:lang w:val="en-US"/>
+        </w:rPr>
+        <w:t>&lt;integer</w:t>
       </w:r>
       <w:r>
         <w:rPr>
@@ -744,7 +810,19 @@
         <w:rPr>
           <w:lang w:val="en-US"/>
         </w:rPr>
-        <w:t xml:space="preserve"> part&gt;;</w:t>
+        <w:t xml:space="preserve"> part&gt;</w:t>
+      </w:r>
+      <w:r>
+        <w:rPr>
+          <w:lang w:val="en-US"/>
+        </w:rPr>
+        <w:t>(&lt;have sign&gt; ( "e" | "E"))?</w:t>
+      </w:r>
+      <w:r>
+        <w:rPr>
+          <w:lang w:val="en-US"/>
+        </w:rPr>
+        <w:t>;</w:t>
       </w:r>
       <w:r>
         <w:rPr>
@@ -754,6 +832,11 @@
       </w:r>
     </w:p>
     <w:p>
+      <w:pPr>
+        <w:rPr>
+          <w:lang w:val="en-US"/>
+        </w:rPr>
+      </w:pPr>
       <w:r>
         <w:rPr>
           <w:lang w:val="en-US"/>
@@ -777,6 +860,31 @@
           <w:lang w:val="en-US"/>
         </w:rPr>
         <w:t>(&lt;digit&gt;)+;</w:t>
+      </w:r>
+    </w:p>
+    <w:p>
+      <w:pPr>
+        <w:rPr>
+          <w:lang w:val="en-US"/>
+        </w:rPr>
+      </w:pPr>
+      <w:r>
+        <w:rPr>
+          <w:lang w:val="en-US"/>
+        </w:rPr>
+        <w:t xml:space="preserve">&lt;have sign&gt; ::= &gt;('\+' | '\-') </w:t>
+      </w:r>
+      <w:r>
+        <w:rPr>
+          <w:lang w:val="en-US"/>
+        </w:rPr>
+        <w:t>?</w:t>
+      </w:r>
+      <w:r>
+        <w:rPr>
+          <w:lang w:val="en-US"/>
+        </w:rPr>
+        <w:t>;</w:t>
       </w:r>
     </w:p>
     <w:p>

</xml_diff>

<commit_message>
Expressions can participate literals and function return value.
</commit_message>
<xml_diff>
--- a/Expressions.docx
+++ b/Expressions.docx
@@ -216,7 +216,20 @@
         <w:rPr>
           <w:lang w:val="en-US"/>
         </w:rPr>
-        <w:t>&lt;term&gt; | (&lt;expression&gt; '+' &lt;</w:t>
+        <w:t xml:space="preserve">&lt;term&gt; | </w:t>
+      </w:r>
+      <w:r>
+        <w:rPr>
+          <w:b/>
+          <w:lang w:val="en-US"/>
+        </w:rPr>
+        <w:t>&lt;expression&lt;number&gt;&gt;</w:t>
+      </w:r>
+      <w:r>
+        <w:rPr>
+          <w:lang w:val="en-US"/>
+        </w:rPr>
+        <w:t>'+' &lt;</w:t>
       </w:r>
       <w:r>
         <w:rPr>
@@ -228,10 +241,18 @@
         <w:rPr>
           <w:lang w:val="en-US"/>
         </w:rPr>
-        <w:t>term &gt;) | (&lt;expression&gt; '-' &lt;</w:t>
-      </w:r>
-      <w:r>
-        <w:rPr>
+        <w:t xml:space="preserve">term &gt;) | </w:t>
+      </w:r>
+      <w:r>
+        <w:rPr>
+          <w:b/>
+          <w:lang w:val="en-US"/>
+        </w:rPr>
+        <w:t>&lt;expression&lt;number&gt;&gt;</w:t>
+      </w:r>
+      <w:r>
+        <w:rPr>
+          <w:b/>
           <w:lang w:val="en-US"/>
         </w:rPr>
         <w:t xml:space="preserve"> </w:t>
@@ -240,6 +261,18 @@
         <w:rPr>
           <w:lang w:val="en-US"/>
         </w:rPr>
+        <w:t>'-' &lt;</w:t>
+      </w:r>
+      <w:r>
+        <w:rPr>
+          <w:lang w:val="en-US"/>
+        </w:rPr>
+        <w:t xml:space="preserve"> </w:t>
+      </w:r>
+      <w:r>
+        <w:rPr>
+          <w:lang w:val="en-US"/>
+        </w:rPr>
         <w:t>term &gt;)</w:t>
       </w:r>
       <w:r>
@@ -259,7 +292,51 @@
         <w:rPr>
           <w:lang w:val="en-US"/>
         </w:rPr>
-        <w:t>&lt;term&gt; ::= &lt;number&gt; | (&lt;term&gt; '*' &lt;term&gt; )</w:t>
+        <w:t xml:space="preserve">&lt;term&gt; ::= </w:t>
+      </w:r>
+      <w:r>
+        <w:rPr>
+          <w:lang w:val="en-US"/>
+        </w:rPr>
+        <w:t>&lt;value</w:t>
+      </w:r>
+      <w:r>
+        <w:rPr>
+          <w:b/>
+          <w:i/>
+          <w:lang w:val="en-US"/>
+        </w:rPr>
+        <w:t>&lt;</w:t>
+      </w:r>
+      <w:r>
+        <w:rPr>
+          <w:b/>
+          <w:i/>
+          <w:lang w:val="en-US"/>
+        </w:rPr>
+        <w:t>numeric</w:t>
+      </w:r>
+      <w:r>
+        <w:rPr>
+          <w:b/>
+          <w:i/>
+          <w:lang w:val="en-US"/>
+        </w:rPr>
+        <w:t>&gt;</w:t>
+      </w:r>
+      <w:r>
+        <w:rPr>
+          <w:b/>
+          <w:i/>
+          <w:lang w:val="en-US"/>
+        </w:rPr>
+        <w:t xml:space="preserve">&gt; </w:t>
+      </w:r>
+      <w:r>
+        <w:rPr>
+          <w:lang w:val="en-US"/>
+        </w:rPr>
+        <w:t>| (&lt;term&gt; '*' &lt;term&gt; )</w:t>
       </w:r>
       <w:r>
         <w:rPr>
@@ -317,6 +394,108 @@
           <w:lang w:val="en-US"/>
         </w:rPr>
       </w:pPr>
+      <w:r>
+        <w:rPr>
+          <w:lang w:val="en-US"/>
+        </w:rPr>
+        <w:t>&lt;value</w:t>
+      </w:r>
+      <w:r>
+        <w:rPr>
+          <w:b/>
+          <w:i/>
+          <w:lang w:val="en-US"/>
+        </w:rPr>
+        <w:t>&lt;</w:t>
+      </w:r>
+      <w:r>
+        <w:rPr>
+          <w:b/>
+          <w:i/>
+          <w:lang w:val="en-US"/>
+        </w:rPr>
+        <w:t>numeric</w:t>
+      </w:r>
+      <w:r>
+        <w:rPr>
+          <w:b/>
+          <w:i/>
+          <w:lang w:val="en-US"/>
+        </w:rPr>
+        <w:t>&gt;</w:t>
+      </w:r>
+      <w:r>
+        <w:rPr>
+          <w:b/>
+          <w:i/>
+          <w:lang w:val="en-US"/>
+        </w:rPr>
+        <w:t xml:space="preserve">&gt; </w:t>
+      </w:r>
+      <w:r>
+        <w:rPr>
+          <w:lang w:val="en-US"/>
+        </w:rPr>
+        <w:t>::</w:t>
+      </w:r>
+      <w:r>
+        <w:rPr>
+          <w:lang w:val="en-US"/>
+        </w:rPr>
+        <w:t>=</w:t>
+      </w:r>
+      <w:r>
+        <w:rPr>
+          <w:lang w:val="en-US"/>
+        </w:rPr>
+        <w:t xml:space="preserve"> (&lt;number&gt; | &lt;Call function&gt;) ; // TODO : </w:t>
+      </w:r>
+      <w:r>
+        <w:t>нужно</w:t>
+      </w:r>
+      <w:r>
+        <w:rPr>
+          <w:lang w:val="en-US"/>
+        </w:rPr>
+        <w:t xml:space="preserve"> </w:t>
+      </w:r>
+      <w:r>
+        <w:t>знать</w:t>
+      </w:r>
+      <w:r>
+        <w:rPr>
+          <w:lang w:val="en-US"/>
+        </w:rPr>
+        <w:t xml:space="preserve"> </w:t>
+      </w:r>
+      <w:r>
+        <w:t>тип</w:t>
+      </w:r>
+      <w:r>
+        <w:rPr>
+          <w:lang w:val="en-US"/>
+        </w:rPr>
+        <w:t xml:space="preserve"> </w:t>
+      </w:r>
+      <w:r>
+        <w:t>возвращаемого</w:t>
+      </w:r>
+      <w:r>
+        <w:rPr>
+          <w:lang w:val="en-US"/>
+        </w:rPr>
+        <w:t xml:space="preserve"> </w:t>
+      </w:r>
+      <w:r>
+        <w:t>значения</w:t>
+      </w:r>
+    </w:p>
+    <w:p>
+      <w:pPr>
+        <w:rPr>
+          <w:lang w:val="en-US"/>
+        </w:rPr>
+      </w:pPr>
     </w:p>
     <w:p>
       <w:pPr>
@@ -358,7 +537,13 @@
         <w:rPr>
           <w:lang w:val="en-US"/>
         </w:rPr>
-        <w:t xml:space="preserve">&gt; ::= </w:t>
+        <w:t>&gt; ::=</w:t>
+      </w:r>
+      <w:r>
+        <w:rPr>
+          <w:lang w:val="en-US"/>
+        </w:rPr>
+        <w:t xml:space="preserve"> &lt;value</w:t>
       </w:r>
       <w:r>
         <w:rPr>
@@ -386,9 +571,17 @@
       </w:r>
       <w:r>
         <w:rPr>
-          <w:lang w:val="en-US"/>
-        </w:rPr>
-        <w:t xml:space="preserve"> | (&lt;expression</w:t>
+          <w:b/>
+          <w:i/>
+          <w:lang w:val="en-US"/>
+        </w:rPr>
+        <w:t xml:space="preserve">&gt; </w:t>
+      </w:r>
+      <w:r>
+        <w:rPr>
+          <w:lang w:val="en-US"/>
+        </w:rPr>
+        <w:t>| (&lt;expression</w:t>
       </w:r>
       <w:r>
         <w:rPr>
@@ -488,6 +681,139 @@
         </w:rPr>
         <w:t>&gt;);</w:t>
       </w:r>
+    </w:p>
+    <w:p>
+      <w:pPr>
+        <w:rPr>
+          <w:lang w:val="en-US"/>
+        </w:rPr>
+      </w:pPr>
+      <w:r>
+        <w:rPr>
+          <w:lang w:val="en-US"/>
+        </w:rPr>
+        <w:t>&lt;value</w:t>
+      </w:r>
+      <w:r>
+        <w:rPr>
+          <w:b/>
+          <w:i/>
+          <w:lang w:val="en-US"/>
+        </w:rPr>
+        <w:t>&lt;</w:t>
+      </w:r>
+      <w:r>
+        <w:rPr>
+          <w:b/>
+          <w:i/>
+          <w:lang w:val="en-US"/>
+        </w:rPr>
+        <w:t>not numeric type</w:t>
+      </w:r>
+      <w:r>
+        <w:rPr>
+          <w:b/>
+          <w:i/>
+          <w:lang w:val="en-US"/>
+        </w:rPr>
+        <w:t>&gt;</w:t>
+      </w:r>
+      <w:r>
+        <w:rPr>
+          <w:b/>
+          <w:i/>
+          <w:lang w:val="en-US"/>
+        </w:rPr>
+        <w:t xml:space="preserve">&gt; </w:t>
+      </w:r>
+      <w:r>
+        <w:rPr>
+          <w:lang w:val="en-US"/>
+        </w:rPr>
+        <w:t xml:space="preserve">::= </w:t>
+      </w:r>
+      <w:r>
+        <w:rPr>
+          <w:lang w:val="en-US"/>
+        </w:rPr>
+        <w:t>(</w:t>
+      </w:r>
+      <w:r>
+        <w:rPr>
+          <w:b/>
+          <w:i/>
+          <w:lang w:val="en-US"/>
+        </w:rPr>
+        <w:t>&lt;</w:t>
+      </w:r>
+      <w:r>
+        <w:rPr>
+          <w:b/>
+          <w:i/>
+          <w:lang w:val="en-US"/>
+        </w:rPr>
+        <w:t>not numeric type</w:t>
+      </w:r>
+      <w:r>
+        <w:rPr>
+          <w:b/>
+          <w:i/>
+          <w:lang w:val="en-US"/>
+        </w:rPr>
+        <w:t>&gt;</w:t>
+      </w:r>
+      <w:r>
+        <w:rPr>
+          <w:lang w:val="en-US"/>
+        </w:rPr>
+        <w:t xml:space="preserve"> | &lt;Call function&gt;));// TODO : </w:t>
+      </w:r>
+      <w:r>
+        <w:t>нужно</w:t>
+      </w:r>
+      <w:r>
+        <w:rPr>
+          <w:lang w:val="en-US"/>
+        </w:rPr>
+        <w:t xml:space="preserve"> </w:t>
+      </w:r>
+      <w:r>
+        <w:t>знать</w:t>
+      </w:r>
+      <w:r>
+        <w:rPr>
+          <w:lang w:val="en-US"/>
+        </w:rPr>
+        <w:t xml:space="preserve"> </w:t>
+      </w:r>
+      <w:r>
+        <w:t>тип</w:t>
+      </w:r>
+      <w:r>
+        <w:rPr>
+          <w:lang w:val="en-US"/>
+        </w:rPr>
+        <w:t xml:space="preserve"> </w:t>
+      </w:r>
+      <w:r>
+        <w:t>возвращаемого</w:t>
+      </w:r>
+      <w:r>
+        <w:rPr>
+          <w:lang w:val="en-US"/>
+        </w:rPr>
+        <w:t xml:space="preserve"> </w:t>
+      </w:r>
+      <w:r>
+        <w:t>значения</w:t>
+      </w:r>
+    </w:p>
+    <w:p>
+      <w:pPr>
+        <w:rPr>
+          <w:lang w:val="en-US"/>
+        </w:rPr>
+      </w:pPr>
     </w:p>
     <w:p>
       <w:pPr>
@@ -662,11 +988,6 @@
       </w:r>
     </w:p>
     <w:p>
-      <w:pPr>
-        <w:rPr>
-          <w:lang w:val="en-US"/>
-        </w:rPr>
-      </w:pPr>
       <w:r>
         <w:rPr>
           <w:lang w:val="en-US"/>
@@ -689,7 +1010,32 @@
         <w:rPr>
           <w:lang w:val="en-US"/>
         </w:rPr>
-        <w:t xml:space="preserve">&lt;have sign&gt; ( </w:t>
+        <w:t xml:space="preserve">&lt;have sign&gt; </w:t>
+      </w:r>
+      <w:r>
+        <w:rPr>
+          <w:lang w:val="en-US"/>
+        </w:rPr>
+        <w:t>&lt;digit part&gt;</w:t>
+      </w:r>
+      <w:r>
+        <w:rPr>
+          <w:lang w:val="en-US"/>
+        </w:rPr>
+        <w:t>;</w:t>
+      </w:r>
+    </w:p>
+    <w:p>
+      <w:pPr>
+        <w:rPr>
+          <w:lang w:val="en-US"/>
+        </w:rPr>
+      </w:pPr>
+      <w:r>
+        <w:rPr>
+          <w:lang w:val="en-US"/>
+        </w:rPr>
+        <w:t xml:space="preserve">&lt;digit part&gt; ::= ( </w:t>
       </w:r>
       <w:r>
         <w:rPr>
@@ -774,19 +1120,7 @@
         <w:rPr>
           <w:lang w:val="en-US"/>
         </w:rPr>
-        <w:t xml:space="preserve">&lt;float&gt; ::= </w:t>
-      </w:r>
-      <w:r>
-        <w:rPr>
-          <w:lang w:val="en-US"/>
-        </w:rPr>
-        <w:t xml:space="preserve">&lt;have sign&gt; </w:t>
-      </w:r>
-      <w:r>
-        <w:rPr>
-          <w:lang w:val="en-US"/>
-        </w:rPr>
-        <w:t>&lt;integer</w:t>
+        <w:t>&lt;float&gt; ::= &lt;integer</w:t>
       </w:r>
       <w:r>
         <w:rPr>
@@ -823,12 +1157,6 @@
           <w:lang w:val="en-US"/>
         </w:rPr>
         <w:t>;</w:t>
-      </w:r>
-      <w:r>
-        <w:rPr>
-          <w:lang w:val="en-US"/>
-        </w:rPr>
-        <w:t>// TODO : -+ E</w:t>
       </w:r>
     </w:p>
     <w:p>

</xml_diff>